<commit_message>
Added EyeTrackingOtosuite.m for avert analysis
</commit_message>
<xml_diff>
--- a/docs/Arume Manual.docx
+++ b/docs/Arume Manual.docx
@@ -6,13 +6,8 @@
       <w:pPr>
         <w:pStyle w:val="Title"/>
       </w:pPr>
-      <w:proofErr w:type="spellStart"/>
       <w:r>
-        <w:t>Arume</w:t>
-      </w:r>
-      <w:proofErr w:type="spellEnd"/>
-      <w:r>
-        <w:t>, experiment design manual</w:t>
+        <w:t>Arume, experiment design manual</w:t>
       </w:r>
     </w:p>
     <w:p>
@@ -47,21 +42,8 @@
       </w:r>
     </w:p>
     <w:p>
-      <w:proofErr w:type="spellStart"/>
       <w:r>
-        <w:t>Arume</w:t>
-      </w:r>
-      <w:proofErr w:type="spellEnd"/>
-      <w:r>
-        <w:t xml:space="preserve"> is a framework to develop and run experiments using </w:t>
-      </w:r>
-      <w:proofErr w:type="spellStart"/>
-      <w:r>
-        <w:t>matlab</w:t>
-      </w:r>
-      <w:proofErr w:type="spellEnd"/>
-      <w:r>
-        <w:t>.</w:t>
+        <w:t>Arume is a framework to develop and run experiments using matlab.</w:t>
       </w:r>
     </w:p>
     <w:p>
@@ -76,9 +58,13 @@
       </w:r>
     </w:p>
     <w:p>
+      <w:bookmarkStart w:id="0" w:name="_GoBack"/>
       <w:r>
+        <w:rPr>
+          <w:noProof/>
+        </w:rPr>
         <w:drawing>
-          <wp:inline distT="0" distB="0" distL="0" distR="0" wp14:anchorId="32C81EAE" wp14:editId="2635B69E">
+          <wp:inline distT="0" distB="0" distL="0" distR="0" wp14:anchorId="32C81EAE" wp14:editId="6CDE5317">
             <wp:extent cx="5943600" cy="3962400"/>
             <wp:effectExtent l="19050" t="0" r="38100" b="0"/>
             <wp:docPr id="1" name="Diagram 1">
@@ -97,6 +83,7 @@
           </wp:inline>
         </w:drawing>
       </w:r>
+      <w:bookmarkEnd w:id="0"/>
     </w:p>
     <w:p>
       <w:pPr>
@@ -185,7 +172,6 @@
       <w:r>
         <w:t xml:space="preserve">All experiments designs are classes that inherit from </w:t>
       </w:r>
-      <w:proofErr w:type="spellStart"/>
       <w:r>
         <w:rPr>
           <w:rFonts w:ascii="Courier New" w:hAnsi="Courier New" w:cs="Courier New"/>
@@ -195,7 +181,6 @@
         </w:rPr>
         <w:t>ArumeCore.ExperimentDesign</w:t>
       </w:r>
-      <w:proofErr w:type="spellEnd"/>
       <w:r>
         <w:rPr>
           <w:rFonts w:ascii="Courier New" w:hAnsi="Courier New" w:cs="Courier New"/>
@@ -208,55 +193,19 @@
         <w:t>directly or indirectly.</w:t>
       </w:r>
       <w:r>
-        <w:t xml:space="preserve"> They describe an experimental paradigm. The variables, the sequence, the trial. </w:t>
+        <w:t xml:space="preserve"> They describe an experimental paradigm. The variables, the sequence, the trial. Also the data that is saved and the analysis that can be performed.</w:t>
       </w:r>
-      <w:proofErr w:type="gramStart"/>
-      <w:r>
-        <w:t>Also</w:t>
-      </w:r>
-      <w:proofErr w:type="gramEnd"/>
-      <w:r>
-        <w:t xml:space="preserve"> the data that is saved and the analysis that can be performed.</w:t>
-      </w:r>
-      <w:bookmarkStart w:id="0" w:name="_GoBack"/>
-      <w:bookmarkEnd w:id="0"/>
     </w:p>
     <w:p>
       <w:r>
         <w:lastRenderedPageBreak/>
         <w:t xml:space="preserve">The experiment design must be in the folder </w:t>
       </w:r>
-      <w:proofErr w:type="spellStart"/>
       <w:r>
-        <w:t>arume</w:t>
+        <w:t>arume\+ArumeExperimentDesigns</w:t>
       </w:r>
-      <w:proofErr w:type="spellEnd"/>
       <w:r>
-        <w:t>\+</w:t>
-      </w:r>
-      <w:proofErr w:type="spellStart"/>
-      <w:r>
-        <w:t>ArumeExperimentDesigns</w:t>
-      </w:r>
-      <w:proofErr w:type="spellEnd"/>
-      <w:r>
-        <w:t>. The experiment will be in its own folder named @</w:t>
-      </w:r>
-      <w:proofErr w:type="spellStart"/>
-      <w:r>
-        <w:t>nameOfExperiment</w:t>
-      </w:r>
-      <w:proofErr w:type="spellEnd"/>
-      <w:r>
-        <w:t xml:space="preserve"> and must contain at least the class file </w:t>
-      </w:r>
-      <w:proofErr w:type="spellStart"/>
-      <w:r>
-        <w:t>nameOfExperiment.m</w:t>
-      </w:r>
-      <w:proofErr w:type="spellEnd"/>
-      <w:r>
-        <w:t>.</w:t>
+        <w:t>. The experiment will be in its own folder named @nameOfExperiment and must contain at least the class file nameOfExperiment.m.</w:t>
       </w:r>
     </w:p>
     <w:p>
@@ -804,6 +753,7 @@
     <w:lsdException w:name="HTML Sample" w:semiHidden="1" w:unhideWhenUsed="1"/>
     <w:lsdException w:name="HTML Typewriter" w:semiHidden="1" w:unhideWhenUsed="1"/>
     <w:lsdException w:name="HTML Variable" w:semiHidden="1" w:unhideWhenUsed="1"/>
+    <w:lsdException w:name="Normal Table" w:semiHidden="1" w:unhideWhenUsed="1"/>
     <w:lsdException w:name="annotation subject" w:semiHidden="1" w:unhideWhenUsed="1"/>
     <w:lsdException w:name="No List" w:semiHidden="1" w:unhideWhenUsed="1"/>
     <w:lsdException w:name="Outline List 1" w:semiHidden="1" w:unhideWhenUsed="1"/>
@@ -847,8 +797,10 @@
     <w:lsdException w:name="Table Elegant" w:semiHidden="1" w:unhideWhenUsed="1"/>
     <w:lsdException w:name="Table Professional" w:semiHidden="1" w:unhideWhenUsed="1"/>
     <w:lsdException w:name="Table Subtle 1" w:semiHidden="1" w:unhideWhenUsed="1"/>
+    <w:lsdException w:name="Table Subtle 2" w:semiHidden="1" w:unhideWhenUsed="1"/>
     <w:lsdException w:name="Table Web 1" w:semiHidden="1" w:unhideWhenUsed="1"/>
     <w:lsdException w:name="Table Web 2" w:semiHidden="1" w:unhideWhenUsed="1"/>
+    <w:lsdException w:name="Table Web 3" w:semiHidden="1" w:unhideWhenUsed="1"/>
     <w:lsdException w:name="Balloon Text" w:semiHidden="1" w:unhideWhenUsed="1"/>
     <w:lsdException w:name="Table Grid" w:uiPriority="39"/>
     <w:lsdException w:name="Table Theme" w:semiHidden="1" w:unhideWhenUsed="1"/>
@@ -1320,6 +1272,7 @@
   <w:style w:type="character" w:default="1" w:styleId="DefaultParagraphFont">
     <w:name w:val="Default Paragraph Font"/>
     <w:uiPriority w:val="1"/>
+    <w:semiHidden/>
     <w:unhideWhenUsed/>
   </w:style>
   <w:style w:type="table" w:default="1" w:styleId="TableNormal">
@@ -2819,7 +2772,7 @@
         <a:p>
           <a:r>
             <a:rPr lang="en-US" b="1" dirty="0" err="1"/>
-            <a:t>ArumeCore.ExperimentDeisgn</a:t>
+            <a:t>ArumeCore.ExperimentDesign</a:t>
           </a:r>
           <a:endParaRPr lang="en-US" b="1" dirty="0"/>
         </a:p>
@@ -4410,7 +4363,7 @@
           </a:pPr>
           <a:r>
             <a:rPr lang="en-US" sz="700" b="1" kern="1200" dirty="0" err="1"/>
-            <a:t>ArumeCore.ExperimentDeisgn</a:t>
+            <a:t>ArumeCore.ExperimentDesign</a:t>
           </a:r>
           <a:endParaRPr lang="en-US" sz="700" b="1" kern="1200" dirty="0"/>
         </a:p>

</xml_diff>